<commit_message>
go through installation instructions
</commit_message>
<xml_diff>
--- a/SILO-MATSim_Installation.docx
+++ b/SILO-MATSim_Installation.docx
@@ -1,75 +1,35 @@
 
 <file path=word/document.xml><?xml version="1.0" encoding="utf-8"?>
-<w:document xmlns:wpc="http://schemas.microsoft.com/office/word/2010/wordprocessingCanvas" xmlns:mc="http://schemas.openxmlformats.org/markup-compatibility/2006" xmlns:o="urn:schemas-microsoft-com:office:office" xmlns:r="http://schemas.openxmlformats.org/officeDocument/2006/relationships" xmlns:m="http://schemas.openxmlformats.org/officeDocument/2006/math" xmlns:v="urn:schemas-microsoft-com:vml" xmlns:wp14="http://schemas.microsoft.com/office/word/2010/wordprocessingDrawing" xmlns:wp="http://schemas.openxmlformats.org/drawingml/2006/wordprocessingDrawing" xmlns:w10="urn:schemas-microsoft-com:office:word" xmlns:w="http://schemas.openxmlformats.org/wordprocessingml/2006/main" xmlns:w14="http://schemas.microsoft.com/office/word/2010/wordml" xmlns:w15="http://schemas.microsoft.com/office/word/2012/wordml" xmlns:wpg="http://schemas.microsoft.com/office/word/2010/wordprocessingGroup" xmlns:wpi="http://schemas.microsoft.com/office/word/2010/wordprocessingInk" xmlns:wne="http://schemas.microsoft.com/office/word/2006/wordml" xmlns:wps="http://schemas.microsoft.com/office/word/2010/wordprocessingShape" mc:Ignorable="w14 w15 wp14">
+<w:document xmlns:wpc="http://schemas.microsoft.com/office/word/2010/wordprocessingCanvas" xmlns:mo="http://schemas.microsoft.com/office/mac/office/2008/main" xmlns:mc="http://schemas.openxmlformats.org/markup-compatibility/2006" xmlns:mv="urn:schemas-microsoft-com:mac:vml" xmlns:o="urn:schemas-microsoft-com:office:office" xmlns:r="http://schemas.openxmlformats.org/officeDocument/2006/relationships" xmlns:m="http://schemas.openxmlformats.org/officeDocument/2006/math" xmlns:v="urn:schemas-microsoft-com:vml" xmlns:wp14="http://schemas.microsoft.com/office/word/2010/wordprocessingDrawing" xmlns:wp="http://schemas.openxmlformats.org/drawingml/2006/wordprocessingDrawing" xmlns:w10="urn:schemas-microsoft-com:office:word" xmlns:w="http://schemas.openxmlformats.org/wordprocessingml/2006/main" xmlns:w14="http://schemas.microsoft.com/office/word/2010/wordml" xmlns:w15="http://schemas.microsoft.com/office/word/2012/wordml" xmlns:wpg="http://schemas.microsoft.com/office/word/2010/wordprocessingGroup" xmlns:wpi="http://schemas.microsoft.com/office/word/2010/wordprocessingInk" xmlns:wne="http://schemas.microsoft.com/office/word/2006/wordml" xmlns:wps="http://schemas.microsoft.com/office/word/2010/wordprocessingShape" mc:Ignorable="w14 w15 wp14">
   <w:body>
     <w:p>
       <w:pPr>
-        <w:shd w:val="clear" w:color="auto" w:fill="FFFFFF"/>
-        <w:spacing w:after="300" w:line="240" w:lineRule="auto"/>
-        <w:outlineLvl w:val="0"/>
-        <w:rPr>
-          <w:rFonts w:ascii="Helvetica" w:eastAsia="Times New Roman" w:hAnsi="Helvetica" w:cs="Helvetica"/>
-          <w:color w:val="333333"/>
-          <w:kern w:val="36"/>
-          <w:sz w:val="42"/>
-          <w:szCs w:val="54"/>
-          <w:lang w:val="en-IE" w:eastAsia="en-IE"/>
-        </w:rPr>
-      </w:pPr>
-      <w:r>
-        <w:rPr>
-          <w:rFonts w:ascii="Helvetica" w:eastAsia="Times New Roman" w:hAnsi="Helvetica" w:cs="Helvetica"/>
-          <w:color w:val="333333"/>
-          <w:kern w:val="36"/>
-          <w:sz w:val="42"/>
-          <w:szCs w:val="54"/>
-          <w:lang w:val="en-IE" w:eastAsia="en-IE"/>
-        </w:rPr>
-        <w:t>SILO-</w:t>
-      </w:r>
-      <w:proofErr w:type="spellStart"/>
-      <w:r>
-        <w:rPr>
-          <w:rFonts w:ascii="Helvetica" w:eastAsia="Times New Roman" w:hAnsi="Helvetica" w:cs="Helvetica"/>
-          <w:color w:val="333333"/>
-          <w:kern w:val="36"/>
-          <w:sz w:val="42"/>
-          <w:szCs w:val="54"/>
-          <w:lang w:val="en-IE" w:eastAsia="en-IE"/>
-        </w:rPr>
-        <w:t>MATSim</w:t>
-      </w:r>
-      <w:proofErr w:type="spellEnd"/>
-      <w:r>
-        <w:rPr>
-          <w:rFonts w:ascii="Helvetica" w:eastAsia="Times New Roman" w:hAnsi="Helvetica" w:cs="Helvetica"/>
-          <w:color w:val="333333"/>
-          <w:kern w:val="36"/>
-          <w:sz w:val="42"/>
-          <w:szCs w:val="54"/>
-          <w:lang w:val="en-IE" w:eastAsia="en-IE"/>
+        <w:pStyle w:val="Title"/>
+        <w:rPr>
+          <w:rFonts w:eastAsia="Times New Roman"/>
+        </w:rPr>
+      </w:pPr>
+      <w:r>
+        <w:rPr>
+          <w:rFonts w:eastAsia="Times New Roman"/>
+        </w:rPr>
+        <w:t>SILO-MATSim</w:t>
+      </w:r>
+      <w:r>
+        <w:rPr>
+          <w:rFonts w:eastAsia="Times New Roman"/>
         </w:rPr>
         <w:t xml:space="preserve"> Installation Guide</w:t>
       </w:r>
       <w:r>
         <w:rPr>
-          <w:rFonts w:ascii="Helvetica" w:eastAsia="Times New Roman" w:hAnsi="Helvetica" w:cs="Helvetica"/>
-          <w:color w:val="333333"/>
-          <w:kern w:val="36"/>
-          <w:sz w:val="42"/>
-          <w:szCs w:val="54"/>
-          <w:lang w:val="en-IE" w:eastAsia="en-IE"/>
+          <w:rFonts w:eastAsia="Times New Roman"/>
         </w:rPr>
         <w:t xml:space="preserve"> </w:t>
       </w:r>
       <w:r>
         <w:rPr>
-          <w:rFonts w:ascii="Helvetica" w:eastAsia="Times New Roman" w:hAnsi="Helvetica" w:cs="Helvetica"/>
-          <w:color w:val="333333"/>
-          <w:kern w:val="36"/>
-          <w:sz w:val="42"/>
-          <w:szCs w:val="54"/>
-          <w:lang w:val="en-IE" w:eastAsia="en-IE"/>
+          <w:rFonts w:eastAsia="Times New Roman"/>
         </w:rPr>
         <w:t xml:space="preserve">Using Eclipse </w:t>
       </w:r>
@@ -88,25 +48,7 @@
           <w:szCs w:val="24"/>
           <w:lang w:val="en-IE"/>
         </w:rPr>
-        <w:t>(</w:t>
-      </w:r>
-      <w:proofErr w:type="gramStart"/>
-      <w:r>
-        <w:rPr>
-          <w:sz w:val="24"/>
-          <w:szCs w:val="24"/>
-          <w:lang w:val="en-IE"/>
-        </w:rPr>
-        <w:t>adapted</w:t>
-      </w:r>
-      <w:proofErr w:type="gramEnd"/>
-      <w:r>
-        <w:rPr>
-          <w:sz w:val="24"/>
-          <w:szCs w:val="24"/>
-          <w:lang w:val="en-IE"/>
-        </w:rPr>
-        <w:t xml:space="preserve"> from </w:t>
+        <w:t xml:space="preserve">(adapted from </w:t>
       </w:r>
       <w:r>
         <w:rPr>
@@ -180,25 +122,9 @@
     </w:p>
     <w:p>
       <w:pPr>
-        <w:shd w:val="clear" w:color="auto" w:fill="FFFFFF"/>
-        <w:spacing w:before="300" w:after="150" w:line="240" w:lineRule="auto"/>
-        <w:outlineLvl w:val="2"/>
-        <w:rPr>
-          <w:rFonts w:ascii="inherit" w:eastAsia="Times New Roman" w:hAnsi="inherit" w:cs="Helvetica"/>
-          <w:color w:val="333333"/>
-          <w:sz w:val="36"/>
-          <w:szCs w:val="36"/>
-          <w:lang w:val="en-IE" w:eastAsia="en-IE"/>
-        </w:rPr>
-      </w:pPr>
-      <w:r>
-        <w:rPr>
-          <w:rFonts w:ascii="inherit" w:eastAsia="Times New Roman" w:hAnsi="inherit" w:cs="Helvetica"/>
-          <w:color w:val="333333"/>
-          <w:sz w:val="36"/>
-          <w:szCs w:val="36"/>
-          <w:lang w:val="en-IE" w:eastAsia="en-IE"/>
-        </w:rPr>
+        <w:pStyle w:val="Heading1"/>
+      </w:pPr>
+      <w:r>
         <w:t>Prerequisites</w:t>
       </w:r>
     </w:p>
@@ -262,50 +188,7 @@
           <w:lang w:val="en-IE" w:eastAsia="en-IE"/>
         </w:rPr>
         <w:br/>
-      </w:r>
-      <w:proofErr w:type="gramStart"/>
-      <w:r>
-        <w:rPr>
-          <w:rFonts w:ascii="Helvetica" w:eastAsia="Times New Roman" w:hAnsi="Helvetica" w:cs="Helvetica"/>
-          <w:color w:val="333333"/>
-          <w:sz w:val="21"/>
-          <w:szCs w:val="21"/>
-          <w:lang w:val="en-IE" w:eastAsia="en-IE"/>
-        </w:rPr>
-        <w:t>To</w:t>
-      </w:r>
-      <w:proofErr w:type="gramEnd"/>
-      <w:r>
-        <w:rPr>
-          <w:rFonts w:ascii="Helvetica" w:eastAsia="Times New Roman" w:hAnsi="Helvetica" w:cs="Helvetica"/>
-          <w:color w:val="333333"/>
-          <w:sz w:val="21"/>
-          <w:szCs w:val="21"/>
-          <w:lang w:val="en-IE" w:eastAsia="en-IE"/>
-        </w:rPr>
-        <w:t xml:space="preserve"> use </w:t>
-      </w:r>
-      <w:proofErr w:type="spellStart"/>
-      <w:r>
-        <w:rPr>
-          <w:rFonts w:ascii="Helvetica" w:eastAsia="Times New Roman" w:hAnsi="Helvetica" w:cs="Helvetica"/>
-          <w:color w:val="333333"/>
-          <w:sz w:val="21"/>
-          <w:szCs w:val="21"/>
-          <w:lang w:val="en-IE" w:eastAsia="en-IE"/>
-        </w:rPr>
-        <w:t>MATSim</w:t>
-      </w:r>
-      <w:proofErr w:type="spellEnd"/>
-      <w:r>
-        <w:rPr>
-          <w:rFonts w:ascii="Helvetica" w:eastAsia="Times New Roman" w:hAnsi="Helvetica" w:cs="Helvetica"/>
-          <w:color w:val="333333"/>
-          <w:sz w:val="21"/>
-          <w:szCs w:val="21"/>
-          <w:lang w:val="en-IE" w:eastAsia="en-IE"/>
-        </w:rPr>
-        <w:t>, you need to have a Java SDK (JDK) installed and not only a Java Runtime Environment (JRE). Best is to download and install the newest version of the "Java SE Development Kit" from </w:t>
+        <w:t>To use MATSim, you need to have a Java SDK (JDK) installed and not only a Java Runtime Environment (JRE). Best is to download and install the newest version of the "Java SE Development Kit" from </w:t>
       </w:r>
       <w:hyperlink r:id="rId6" w:tgtFrame="_blank" w:history="1">
         <w:r>
@@ -389,29 +272,7 @@
           <w:szCs w:val="21"/>
           <w:lang w:val="en-IE" w:eastAsia="en-IE"/>
         </w:rPr>
-        <w:t xml:space="preserve">, the package "Eclipse IDE for Java Developers" is enough for </w:t>
-      </w:r>
-      <w:proofErr w:type="spellStart"/>
-      <w:r>
-        <w:rPr>
-          <w:rFonts w:ascii="Helvetica" w:eastAsia="Times New Roman" w:hAnsi="Helvetica" w:cs="Helvetica"/>
-          <w:color w:val="333333"/>
-          <w:sz w:val="21"/>
-          <w:szCs w:val="21"/>
-          <w:lang w:val="en-IE" w:eastAsia="en-IE"/>
-        </w:rPr>
-        <w:t>MATSim</w:t>
-      </w:r>
-      <w:proofErr w:type="spellEnd"/>
-      <w:r>
-        <w:rPr>
-          <w:rFonts w:ascii="Helvetica" w:eastAsia="Times New Roman" w:hAnsi="Helvetica" w:cs="Helvetica"/>
-          <w:color w:val="333333"/>
-          <w:sz w:val="21"/>
-          <w:szCs w:val="21"/>
-          <w:lang w:val="en-IE" w:eastAsia="en-IE"/>
-        </w:rPr>
-        <w:t xml:space="preserve">. Unzip the downloaded file and place it on some suitable location on your </w:t>
+        <w:t xml:space="preserve">, the package "Eclipse IDE for Java Developers" is enough for MATSim. Unzip the downloaded file and place it on some suitable location on your </w:t>
       </w:r>
       <w:proofErr w:type="spellStart"/>
       <w:r>
@@ -573,36 +434,13 @@
     </w:p>
     <w:p>
       <w:pPr>
-        <w:shd w:val="clear" w:color="auto" w:fill="FFFFFF"/>
-        <w:spacing w:before="300" w:after="150" w:line="240" w:lineRule="auto"/>
-        <w:outlineLvl w:val="2"/>
-        <w:rPr>
-          <w:rFonts w:ascii="inherit" w:eastAsia="Times New Roman" w:hAnsi="inherit" w:cs="Helvetica"/>
-          <w:color w:val="333333"/>
-          <w:sz w:val="36"/>
-          <w:szCs w:val="36"/>
-          <w:lang w:val="en-IE" w:eastAsia="en-IE"/>
-        </w:rPr>
-      </w:pPr>
-      <w:r>
-        <w:rPr>
-          <w:rFonts w:ascii="inherit" w:eastAsia="Times New Roman" w:hAnsi="inherit" w:cs="Helvetica"/>
-          <w:color w:val="333333"/>
-          <w:sz w:val="36"/>
-          <w:szCs w:val="36"/>
-          <w:lang w:val="en-IE" w:eastAsia="en-IE"/>
-        </w:rPr>
+        <w:pStyle w:val="Heading1"/>
+      </w:pPr>
+      <w:r>
         <w:t xml:space="preserve">Using existing clone from </w:t>
       </w:r>
       <w:proofErr w:type="spellStart"/>
       <w:r>
-        <w:rPr>
-          <w:rFonts w:ascii="inherit" w:eastAsia="Times New Roman" w:hAnsi="inherit" w:cs="Helvetica"/>
-          <w:color w:val="333333"/>
-          <w:sz w:val="36"/>
-          <w:szCs w:val="36"/>
-          <w:lang w:val="en-IE" w:eastAsia="en-IE"/>
-        </w:rPr>
         <w:t>Github</w:t>
       </w:r>
       <w:proofErr w:type="spellEnd"/>
@@ -731,19 +569,11 @@
           <w:rFonts w:eastAsia="Times New Roman"/>
         </w:rPr>
       </w:pPr>
-      <w:proofErr w:type="gramStart"/>
-      <w:r>
-        <w:rPr>
-          <w:rFonts w:eastAsia="Times New Roman"/>
-        </w:rPr>
-        <w:t>cd</w:t>
-      </w:r>
-      <w:proofErr w:type="gramEnd"/>
-      <w:r>
-        <w:rPr>
-          <w:rFonts w:eastAsia="Times New Roman"/>
-        </w:rPr>
-        <w:t xml:space="preserve"> ~/</w:t>
+      <w:r>
+        <w:rPr>
+          <w:rFonts w:eastAsia="Times New Roman"/>
+        </w:rPr>
+        <w:t>cd ~/</w:t>
       </w:r>
       <w:proofErr w:type="spellStart"/>
       <w:r>
@@ -768,7 +598,6 @@
         </w:rPr>
       </w:pPr>
       <w:proofErr w:type="spellStart"/>
-      <w:proofErr w:type="gramStart"/>
       <w:r>
         <w:rPr>
           <w:rFonts w:eastAsia="Times New Roman"/>
@@ -776,7 +605,6 @@
         <w:t>git</w:t>
       </w:r>
       <w:proofErr w:type="spellEnd"/>
-      <w:proofErr w:type="gramEnd"/>
       <w:r>
         <w:rPr>
           <w:rFonts w:eastAsia="Times New Roman"/>
@@ -786,27 +614,29 @@
     </w:p>
     <w:p>
       <w:pPr>
-        <w:rPr>
-          <w:rFonts w:eastAsia="Times New Roman"/>
-        </w:rPr>
-      </w:pPr>
-      <w:r>
-        <w:rPr>
-          <w:rFonts w:eastAsia="Times New Roman"/>
-        </w:rPr>
+        <w:pStyle w:val="Heading1"/>
+      </w:pPr>
+      <w:r>
         <w:t xml:space="preserve">Next, start </w:t>
       </w:r>
       <w:r>
-        <w:rPr>
-          <w:rFonts w:eastAsia="Times New Roman"/>
-        </w:rPr>
         <w:t>E</w:t>
       </w:r>
       <w:r>
-        <w:rPr>
-          <w:rFonts w:eastAsia="Times New Roman"/>
-        </w:rPr>
-        <w:t xml:space="preserve">clipse with a fresh workspace.  This will not be necessary in the long run, but </w:t>
+        <w:t>clipse with a fresh workspace.  </w:t>
+      </w:r>
+    </w:p>
+    <w:p>
+      <w:pPr>
+        <w:rPr>
+          <w:rFonts w:eastAsia="Times New Roman"/>
+        </w:rPr>
+      </w:pPr>
+      <w:r>
+        <w:rPr>
+          <w:rFonts w:eastAsia="Times New Roman"/>
+        </w:rPr>
+        <w:t xml:space="preserve">This will not be necessary in the long run, but </w:t>
       </w:r>
       <w:r>
         <w:rPr>
@@ -850,11 +680,9 @@
         <w:rPr>
           <w:rFonts w:eastAsia="Times New Roman"/>
           <w:noProof/>
-          <w:lang w:val="en-IE" w:eastAsia="en-IE"/>
-        </w:rPr>
-        <w:lastRenderedPageBreak/>
+        </w:rPr>
         <w:drawing>
-          <wp:inline distT="0" distB="0" distL="0" distR="0" wp14:anchorId="3332A618" wp14:editId="391AC5A7">
+          <wp:inline distT="0" distB="0" distL="0" distR="0" wp14:anchorId="7BD8D918" wp14:editId="490D751D">
             <wp:extent cx="5836285" cy="4321027"/>
             <wp:effectExtent l="0" t="0" r="0" b="3810"/>
             <wp:docPr id="9" name="Picture 9" descr="cid:998830C0-E91A-4ED4-98BC-7C6FDD4A284B@vspwin.vsp.tu-berlin.de"/>
@@ -920,10 +748,9 @@
         <w:rPr>
           <w:rFonts w:eastAsia="Times New Roman"/>
           <w:noProof/>
-          <w:lang w:val="en-IE" w:eastAsia="en-IE"/>
         </w:rPr>
         <w:drawing>
-          <wp:inline distT="0" distB="0" distL="0" distR="0" wp14:anchorId="531D76D3" wp14:editId="2C6470B8">
+          <wp:inline distT="0" distB="0" distL="0" distR="0" wp14:anchorId="2452BC11" wp14:editId="1505AC8C">
             <wp:extent cx="5789930" cy="2766039"/>
             <wp:effectExtent l="0" t="0" r="1270" b="0"/>
             <wp:docPr id="8" name="Picture 8" descr="cid:FD8A2769-03A0-470D-A0F3-6802324F7EBD@vspwin.vsp.tu-berlin.de"/>
@@ -1008,51 +835,16 @@
     </w:p>
     <w:p>
       <w:pPr>
-        <w:shd w:val="clear" w:color="auto" w:fill="FFFFFF"/>
-        <w:spacing w:before="300" w:after="150" w:line="240" w:lineRule="auto"/>
-        <w:outlineLvl w:val="2"/>
-        <w:rPr>
-          <w:rFonts w:ascii="inherit" w:eastAsia="Times New Roman" w:hAnsi="inherit" w:cs="Helvetica"/>
-          <w:color w:val="333333"/>
-          <w:sz w:val="36"/>
-          <w:szCs w:val="36"/>
-          <w:lang w:val="en-IE" w:eastAsia="en-IE"/>
-        </w:rPr>
-      </w:pPr>
-      <w:bookmarkStart w:id="0" w:name="_GoBack"/>
-      <w:bookmarkEnd w:id="0"/>
-      <w:r>
-        <w:rPr>
-          <w:rFonts w:ascii="inherit" w:eastAsia="Times New Roman" w:hAnsi="inherit" w:cs="Helvetica"/>
-          <w:color w:val="333333"/>
-          <w:sz w:val="36"/>
-          <w:szCs w:val="36"/>
-          <w:lang w:val="en-IE" w:eastAsia="en-IE"/>
-        </w:rPr>
-        <w:lastRenderedPageBreak/>
-        <w:t xml:space="preserve">Cloning the </w:t>
-      </w:r>
-      <w:proofErr w:type="spellStart"/>
-      <w:r>
-        <w:rPr>
-          <w:rFonts w:ascii="inherit" w:eastAsia="Times New Roman" w:hAnsi="inherit" w:cs="Helvetica"/>
-          <w:color w:val="333333"/>
-          <w:sz w:val="36"/>
-          <w:szCs w:val="36"/>
-          <w:lang w:val="en-IE" w:eastAsia="en-IE"/>
-        </w:rPr>
-        <w:t>MATSim</w:t>
-      </w:r>
-      <w:proofErr w:type="spellEnd"/>
-      <w:r>
-        <w:rPr>
-          <w:rFonts w:ascii="inherit" w:eastAsia="Times New Roman" w:hAnsi="inherit" w:cs="Helvetica"/>
-          <w:color w:val="333333"/>
-          <w:sz w:val="36"/>
-          <w:szCs w:val="36"/>
-          <w:lang w:val="en-IE" w:eastAsia="en-IE"/>
-        </w:rPr>
-        <w:t xml:space="preserve"> project to Eclipse</w:t>
+        <w:pStyle w:val="Heading1"/>
+      </w:pPr>
+      <w:r>
+        <w:t xml:space="preserve">Cloning the MATSim </w:t>
+      </w:r>
+      <w:r>
+        <w:t>project</w:t>
+      </w:r>
+      <w:r>
+        <w:t xml:space="preserve"> to Eclipse</w:t>
       </w:r>
     </w:p>
     <w:p>
@@ -1087,27 +879,15 @@
         </w:rPr>
         <w:t>SILO-</w:t>
       </w:r>
-      <w:proofErr w:type="spellStart"/>
-      <w:r>
-        <w:rPr>
-          <w:rFonts w:ascii="Helvetica" w:eastAsia="Times New Roman" w:hAnsi="Helvetica" w:cs="Helvetica"/>
-          <w:color w:val="333333"/>
-          <w:sz w:val="21"/>
-          <w:szCs w:val="21"/>
-          <w:lang w:val="en-IE" w:eastAsia="en-IE"/>
-        </w:rPr>
-        <w:t>MATSim</w:t>
-      </w:r>
-      <w:proofErr w:type="spellEnd"/>
-      <w:r>
-        <w:rPr>
-          <w:rFonts w:ascii="Helvetica" w:eastAsia="Times New Roman" w:hAnsi="Helvetica" w:cs="Helvetica"/>
-          <w:color w:val="333333"/>
-          <w:sz w:val="21"/>
-          <w:szCs w:val="21"/>
-          <w:lang w:val="en-IE" w:eastAsia="en-IE"/>
-        </w:rPr>
-        <w:t xml:space="preserve"> source code from the server that keeps the most current and official source code version. The copy will be placed on your computer and allows you to work with the source code. To clone the </w:t>
+      <w:r>
+        <w:rPr>
+          <w:rFonts w:ascii="Helvetica" w:eastAsia="Times New Roman" w:hAnsi="Helvetica" w:cs="Helvetica"/>
+          <w:color w:val="333333"/>
+          <w:sz w:val="21"/>
+          <w:szCs w:val="21"/>
+          <w:lang w:val="en-IE" w:eastAsia="en-IE"/>
+        </w:rPr>
+        <w:t xml:space="preserve">MATSim source code from the server that keeps the most current and official source code version. The copy will be placed on your computer and allows you to work with the source code. To clone the </w:t>
       </w:r>
       <w:r>
         <w:rPr>
@@ -1119,27 +899,15 @@
         </w:rPr>
         <w:t>SILO-</w:t>
       </w:r>
-      <w:proofErr w:type="spellStart"/>
-      <w:r>
-        <w:rPr>
-          <w:rFonts w:ascii="Helvetica" w:eastAsia="Times New Roman" w:hAnsi="Helvetica" w:cs="Helvetica"/>
-          <w:color w:val="333333"/>
-          <w:sz w:val="21"/>
-          <w:szCs w:val="21"/>
-          <w:lang w:val="en-IE" w:eastAsia="en-IE"/>
-        </w:rPr>
-        <w:t>MATSim</w:t>
-      </w:r>
-      <w:proofErr w:type="spellEnd"/>
-      <w:r>
-        <w:rPr>
-          <w:rFonts w:ascii="Helvetica" w:eastAsia="Times New Roman" w:hAnsi="Helvetica" w:cs="Helvetica"/>
-          <w:color w:val="333333"/>
-          <w:sz w:val="21"/>
-          <w:szCs w:val="21"/>
-          <w:lang w:val="en-IE" w:eastAsia="en-IE"/>
-        </w:rPr>
-        <w:t xml:space="preserve"> source code to your computer, start Eclipse, then:</w:t>
+      <w:r>
+        <w:rPr>
+          <w:rFonts w:ascii="Helvetica" w:eastAsia="Times New Roman" w:hAnsi="Helvetica" w:cs="Helvetica"/>
+          <w:color w:val="333333"/>
+          <w:sz w:val="21"/>
+          <w:szCs w:val="21"/>
+          <w:lang w:val="en-IE" w:eastAsia="en-IE"/>
+        </w:rPr>
+        <w:t>MATSim source code to your computer, start Eclipse, then:</w:t>
       </w:r>
     </w:p>
     <w:p>
@@ -1158,27 +926,15 @@
           <w:lang w:val="en-IE" w:eastAsia="en-IE"/>
         </w:rPr>
       </w:pPr>
-      <w:proofErr w:type="gramStart"/>
-      <w:r>
-        <w:rPr>
-          <w:rFonts w:ascii="Helvetica" w:eastAsia="Times New Roman" w:hAnsi="Helvetica" w:cs="Helvetica"/>
-          <w:color w:val="333333"/>
-          <w:sz w:val="21"/>
-          <w:szCs w:val="21"/>
-          <w:lang w:val="en-IE" w:eastAsia="en-IE"/>
-        </w:rPr>
-        <w:t>choose</w:t>
-      </w:r>
-      <w:proofErr w:type="gramEnd"/>
-      <w:r>
-        <w:rPr>
-          <w:rFonts w:ascii="Helvetica" w:eastAsia="Times New Roman" w:hAnsi="Helvetica" w:cs="Helvetica"/>
-          <w:color w:val="333333"/>
-          <w:sz w:val="21"/>
-          <w:szCs w:val="21"/>
-          <w:lang w:val="en-IE" w:eastAsia="en-IE"/>
-        </w:rPr>
-        <w:t xml:space="preserve"> menu "</w:t>
+      <w:r>
+        <w:rPr>
+          <w:rFonts w:ascii="Helvetica" w:eastAsia="Times New Roman" w:hAnsi="Helvetica" w:cs="Helvetica"/>
+          <w:color w:val="333333"/>
+          <w:sz w:val="21"/>
+          <w:szCs w:val="21"/>
+          <w:lang w:val="en-IE" w:eastAsia="en-IE"/>
+        </w:rPr>
+        <w:t>choose menu "</w:t>
       </w:r>
       <w:r>
         <w:rPr>
@@ -1270,10 +1026,9 @@
           <w:color w:val="333333"/>
           <w:sz w:val="21"/>
           <w:szCs w:val="21"/>
-          <w:lang w:val="en-IE" w:eastAsia="en-IE"/>
         </w:rPr>
         <w:drawing>
-          <wp:inline distT="0" distB="0" distL="0" distR="0">
+          <wp:inline distT="0" distB="0" distL="0" distR="0" wp14:anchorId="7CEA8DDD" wp14:editId="4D514069">
             <wp:extent cx="5000625" cy="5191125"/>
             <wp:effectExtent l="0" t="0" r="9525" b="9525"/>
             <wp:docPr id="3" name="Picture 3" descr="http://matsim.org/sites/default/files/books/eclipseGit1.jpg"/>
@@ -1351,27 +1106,15 @@
           <w:lang w:val="en-IE" w:eastAsia="en-IE"/>
         </w:rPr>
       </w:pPr>
-      <w:proofErr w:type="gramStart"/>
-      <w:r>
-        <w:rPr>
-          <w:rFonts w:ascii="Helvetica" w:eastAsia="Times New Roman" w:hAnsi="Helvetica" w:cs="Helvetica"/>
-          <w:color w:val="333333"/>
-          <w:sz w:val="21"/>
-          <w:szCs w:val="21"/>
-          <w:lang w:val="en-IE" w:eastAsia="en-IE"/>
-        </w:rPr>
-        <w:t>select</w:t>
-      </w:r>
-      <w:proofErr w:type="gramEnd"/>
-      <w:r>
-        <w:rPr>
-          <w:rFonts w:ascii="Helvetica" w:eastAsia="Times New Roman" w:hAnsi="Helvetica" w:cs="Helvetica"/>
-          <w:color w:val="333333"/>
-          <w:sz w:val="21"/>
-          <w:szCs w:val="21"/>
-          <w:lang w:val="en-IE" w:eastAsia="en-IE"/>
-        </w:rPr>
-        <w:t xml:space="preserve"> "</w:t>
+      <w:r>
+        <w:rPr>
+          <w:rFonts w:ascii="Helvetica" w:eastAsia="Times New Roman" w:hAnsi="Helvetica" w:cs="Helvetica"/>
+          <w:color w:val="333333"/>
+          <w:sz w:val="21"/>
+          <w:szCs w:val="21"/>
+          <w:lang w:val="en-IE" w:eastAsia="en-IE"/>
+        </w:rPr>
+        <w:t>select "</w:t>
       </w:r>
       <w:r>
         <w:rPr>
@@ -1442,11 +1185,9 @@
           <w:color w:val="333333"/>
           <w:sz w:val="21"/>
           <w:szCs w:val="21"/>
-          <w:lang w:val="en-IE" w:eastAsia="en-IE"/>
-        </w:rPr>
-        <w:lastRenderedPageBreak/>
+        </w:rPr>
         <w:drawing>
-          <wp:inline distT="0" distB="0" distL="0" distR="0">
+          <wp:inline distT="0" distB="0" distL="0" distR="0" wp14:anchorId="4120CFFD" wp14:editId="22D80091">
             <wp:extent cx="5000625" cy="5181600"/>
             <wp:effectExtent l="0" t="0" r="9525" b="0"/>
             <wp:docPr id="2" name="Picture 2" descr="http://matsim.org/sites/default/files/books/eclipseGit2.jpg"/>
@@ -1540,9 +1281,8 @@
           <w:shd w:val="clear" w:color="auto" w:fill="F9F2F4"/>
           <w:lang w:val="en-IE" w:eastAsia="en-IE"/>
         </w:rPr>
-        <w:t>https://github.com/</w:t>
-      </w:r>
-      <w:proofErr w:type="spellStart"/>
+        <w:t>https://github.com/matsim-org/</w:t>
+      </w:r>
       <w:r>
         <w:rPr>
           <w:rFonts w:ascii="Consolas" w:eastAsia="Times New Roman" w:hAnsi="Consolas" w:cs="Courier New"/>
@@ -1552,9 +1292,8 @@
           <w:shd w:val="clear" w:color="auto" w:fill="F9F2F4"/>
           <w:lang w:val="en-IE" w:eastAsia="en-IE"/>
         </w:rPr>
-        <w:t>matsim</w:t>
-      </w:r>
-      <w:proofErr w:type="spellEnd"/>
+        <w:t>silo</w:t>
+      </w:r>
       <w:r>
         <w:rPr>
           <w:rFonts w:ascii="Consolas" w:eastAsia="Times New Roman" w:hAnsi="Consolas" w:cs="Courier New"/>
@@ -1564,32 +1303,8 @@
           <w:shd w:val="clear" w:color="auto" w:fill="F9F2F4"/>
           <w:lang w:val="en-IE" w:eastAsia="en-IE"/>
         </w:rPr>
-        <w:t>-org/</w:t>
-      </w:r>
-      <w:proofErr w:type="spellStart"/>
-      <w:r>
-        <w:rPr>
-          <w:rFonts w:ascii="Consolas" w:eastAsia="Times New Roman" w:hAnsi="Consolas" w:cs="Courier New"/>
-          <w:color w:val="C7254E"/>
-          <w:sz w:val="19"/>
-          <w:szCs w:val="19"/>
-          <w:shd w:val="clear" w:color="auto" w:fill="F9F2F4"/>
-          <w:lang w:val="en-IE" w:eastAsia="en-IE"/>
-        </w:rPr>
-        <w:t>silo</w:t>
-      </w:r>
-      <w:r>
-        <w:rPr>
-          <w:rFonts w:ascii="Consolas" w:eastAsia="Times New Roman" w:hAnsi="Consolas" w:cs="Courier New"/>
-          <w:color w:val="C7254E"/>
-          <w:sz w:val="19"/>
-          <w:szCs w:val="19"/>
-          <w:shd w:val="clear" w:color="auto" w:fill="F9F2F4"/>
-          <w:lang w:val="en-IE" w:eastAsia="en-IE"/>
-        </w:rPr>
         <w:t>.git</w:t>
       </w:r>
-      <w:proofErr w:type="spellEnd"/>
       <w:r>
         <w:rPr>
           <w:rFonts w:ascii="Helvetica" w:eastAsia="Times New Roman" w:hAnsi="Helvetica" w:cs="Helvetica"/>
@@ -1709,11 +1424,9 @@
       <w:r>
         <w:rPr>
           <w:noProof/>
-          <w:lang w:val="en-IE" w:eastAsia="en-IE"/>
-        </w:rPr>
-        <w:lastRenderedPageBreak/>
+        </w:rPr>
         <w:drawing>
-          <wp:inline distT="0" distB="0" distL="0" distR="0" wp14:anchorId="41D10599" wp14:editId="3483CE73">
+          <wp:inline distT="0" distB="0" distL="0" distR="0" wp14:anchorId="539A847B" wp14:editId="69D9394C">
             <wp:extent cx="3867150" cy="4153086"/>
             <wp:effectExtent l="0" t="0" r="0" b="0"/>
             <wp:docPr id="4" name="Picture 4"/>
@@ -1758,25 +1471,9 @@
     </w:p>
     <w:p>
       <w:pPr>
-        <w:shd w:val="clear" w:color="auto" w:fill="FFFFFF"/>
-        <w:spacing w:before="300" w:after="150" w:line="240" w:lineRule="auto"/>
-        <w:outlineLvl w:val="2"/>
-        <w:rPr>
-          <w:rFonts w:ascii="inherit" w:eastAsia="Times New Roman" w:hAnsi="inherit" w:cs="Helvetica"/>
-          <w:color w:val="333333"/>
-          <w:sz w:val="36"/>
-          <w:szCs w:val="36"/>
-          <w:lang w:val="en-IE" w:eastAsia="en-IE"/>
-        </w:rPr>
-      </w:pPr>
-      <w:r>
-        <w:rPr>
-          <w:rFonts w:ascii="inherit" w:eastAsia="Times New Roman" w:hAnsi="inherit" w:cs="Helvetica"/>
-          <w:color w:val="333333"/>
-          <w:sz w:val="36"/>
-          <w:szCs w:val="36"/>
-          <w:lang w:val="en-IE" w:eastAsia="en-IE"/>
-        </w:rPr>
+        <w:pStyle w:val="Heading1"/>
+      </w:pPr>
+      <w:r>
         <w:t>Import the project into Eclipse</w:t>
       </w:r>
     </w:p>
@@ -1844,10 +1541,9 @@
         <w:rPr>
           <w:rFonts w:eastAsia="Times New Roman"/>
           <w:noProof/>
-          <w:lang w:val="en-IE" w:eastAsia="en-IE"/>
         </w:rPr>
         <w:drawing>
-          <wp:inline distT="0" distB="0" distL="0" distR="0">
+          <wp:inline distT="0" distB="0" distL="0" distR="0" wp14:anchorId="4D7817E9" wp14:editId="133A36CA">
             <wp:extent cx="4090266" cy="3648075"/>
             <wp:effectExtent l="0" t="0" r="5715" b="0"/>
             <wp:docPr id="7" name="Picture 7" descr="cid:D779A557-99EF-4551-8563-17370830BD58@vspwin.vsp.tu-berlin.de"/>
@@ -1910,11 +1606,9 @@
         <w:rPr>
           <w:rFonts w:eastAsia="Times New Roman"/>
           <w:noProof/>
-          <w:lang w:val="en-IE" w:eastAsia="en-IE"/>
-        </w:rPr>
-        <w:lastRenderedPageBreak/>
+        </w:rPr>
         <w:drawing>
-          <wp:inline distT="0" distB="0" distL="0" distR="0">
+          <wp:inline distT="0" distB="0" distL="0" distR="0" wp14:anchorId="3B54A180" wp14:editId="38C4753B">
             <wp:extent cx="5431011" cy="5191125"/>
             <wp:effectExtent l="0" t="0" r="0" b="0"/>
             <wp:docPr id="6" name="Picture 6" descr="cid:F420F690-4806-40B7-A433-F3D6C479F02F@vspwin.vsp.tu-berlin.de"/>
@@ -2002,11 +1696,9 @@
         <w:rPr>
           <w:rFonts w:eastAsia="Times New Roman"/>
           <w:noProof/>
-          <w:lang w:val="en-IE" w:eastAsia="en-IE"/>
-        </w:rPr>
-        <w:lastRenderedPageBreak/>
+        </w:rPr>
         <w:drawing>
-          <wp:inline distT="0" distB="0" distL="0" distR="0">
+          <wp:inline distT="0" distB="0" distL="0" distR="0" wp14:anchorId="63D22815" wp14:editId="10588AB1">
             <wp:extent cx="5638800" cy="8200517"/>
             <wp:effectExtent l="0" t="0" r="0" b="0"/>
             <wp:docPr id="5" name="Picture 5" descr="cid:613DEA82-28C4-41F9-AA76-50B24AF3B3FF@vspwin.vsp.tu-berlin.de"/>
@@ -2067,48 +1759,17 @@
     </w:p>
     <w:p>
       <w:pPr>
-        <w:shd w:val="clear" w:color="auto" w:fill="FFFFFF"/>
-        <w:spacing w:before="300" w:after="150" w:line="240" w:lineRule="auto"/>
-        <w:outlineLvl w:val="2"/>
-        <w:rPr>
-          <w:rFonts w:ascii="inherit" w:eastAsia="Times New Roman" w:hAnsi="inherit" w:cs="Helvetica"/>
-          <w:color w:val="333333"/>
-          <w:sz w:val="36"/>
-          <w:szCs w:val="36"/>
-          <w:lang w:val="en-IE" w:eastAsia="en-IE"/>
-        </w:rPr>
-      </w:pPr>
-      <w:r>
-        <w:rPr>
-          <w:rFonts w:ascii="inherit" w:eastAsia="Times New Roman" w:hAnsi="inherit" w:cs="Helvetica"/>
-          <w:color w:val="333333"/>
-          <w:sz w:val="36"/>
-          <w:szCs w:val="36"/>
-          <w:lang w:val="en-IE" w:eastAsia="en-IE"/>
-        </w:rPr>
-        <w:lastRenderedPageBreak/>
+        <w:pStyle w:val="Heading1"/>
+      </w:pPr>
+      <w:r>
         <w:t xml:space="preserve">Setting up the </w:t>
       </w:r>
       <w:proofErr w:type="spellStart"/>
       <w:r>
-        <w:rPr>
-          <w:rFonts w:ascii="inherit" w:eastAsia="Times New Roman" w:hAnsi="inherit" w:cs="Helvetica"/>
-          <w:color w:val="333333"/>
-          <w:sz w:val="36"/>
-          <w:szCs w:val="36"/>
-          <w:lang w:val="en-IE" w:eastAsia="en-IE"/>
-        </w:rPr>
         <w:t>Matsim</w:t>
       </w:r>
       <w:proofErr w:type="spellEnd"/>
       <w:r>
-        <w:rPr>
-          <w:rFonts w:ascii="inherit" w:eastAsia="Times New Roman" w:hAnsi="inherit" w:cs="Helvetica"/>
-          <w:color w:val="333333"/>
-          <w:sz w:val="36"/>
-          <w:szCs w:val="36"/>
-          <w:lang w:val="en-IE" w:eastAsia="en-IE"/>
-        </w:rPr>
         <w:t xml:space="preserve"> branch</w:t>
       </w:r>
     </w:p>
@@ -2161,19 +1822,11 @@
           <w:rFonts w:eastAsia="Times New Roman"/>
         </w:rPr>
       </w:pPr>
-      <w:proofErr w:type="gramStart"/>
-      <w:r>
-        <w:rPr>
-          <w:rFonts w:eastAsia="Times New Roman"/>
-        </w:rPr>
-        <w:t>cd</w:t>
-      </w:r>
-      <w:proofErr w:type="gramEnd"/>
-      <w:r>
-        <w:rPr>
-          <w:rFonts w:eastAsia="Times New Roman"/>
-        </w:rPr>
-        <w:t xml:space="preserve"> ~/</w:t>
+      <w:r>
+        <w:rPr>
+          <w:rFonts w:eastAsia="Times New Roman"/>
+        </w:rPr>
+        <w:t>cd ~/</w:t>
       </w:r>
       <w:proofErr w:type="spellStart"/>
       <w:r>
@@ -2198,7 +1851,6 @@
         </w:rPr>
       </w:pPr>
       <w:proofErr w:type="spellStart"/>
-      <w:proofErr w:type="gramStart"/>
       <w:r>
         <w:rPr>
           <w:rFonts w:eastAsia="Times New Roman"/>
@@ -2206,7 +1858,6 @@
         <w:t>git</w:t>
       </w:r>
       <w:proofErr w:type="spellEnd"/>
-      <w:proofErr w:type="gramEnd"/>
       <w:r>
         <w:rPr>
           <w:rFonts w:eastAsia="Times New Roman"/>
@@ -2269,7 +1920,6 @@
         </w:rPr>
       </w:pPr>
       <w:proofErr w:type="spellStart"/>
-      <w:proofErr w:type="gramStart"/>
       <w:r>
         <w:rPr>
           <w:rFonts w:eastAsia="Times New Roman"/>
@@ -2277,7 +1927,6 @@
         <w:t>git</w:t>
       </w:r>
       <w:proofErr w:type="spellEnd"/>
-      <w:proofErr w:type="gramEnd"/>
       <w:r>
         <w:rPr>
           <w:rFonts w:eastAsia="Times New Roman"/>
@@ -2384,10 +2033,9 @@
         <w:rPr>
           <w:rFonts w:eastAsia="Times New Roman"/>
           <w:noProof/>
-          <w:lang w:val="en-IE" w:eastAsia="en-IE"/>
         </w:rPr>
         <w:drawing>
-          <wp:inline distT="0" distB="0" distL="0" distR="0">
+          <wp:inline distT="0" distB="0" distL="0" distR="0" wp14:anchorId="2FCD72B5" wp14:editId="77B64B63">
             <wp:extent cx="4786218" cy="6553200"/>
             <wp:effectExtent l="0" t="0" r="0" b="0"/>
             <wp:docPr id="10" name="Picture 10" descr="cid:271C0B61-9F33-4318-8869-87249C60798B@vspwin.vsp.tu-berlin.de"/>
@@ -2441,36 +2089,12 @@
     </w:p>
     <w:p>
       <w:pPr>
-        <w:shd w:val="clear" w:color="auto" w:fill="FFFFFF"/>
-        <w:spacing w:before="300" w:after="150" w:line="240" w:lineRule="auto"/>
-        <w:outlineLvl w:val="2"/>
-        <w:rPr>
-          <w:rFonts w:ascii="inherit" w:eastAsia="Times New Roman" w:hAnsi="inherit" w:cs="Helvetica"/>
-          <w:color w:val="333333"/>
-          <w:sz w:val="36"/>
-          <w:szCs w:val="36"/>
-          <w:lang w:val="en-IE" w:eastAsia="en-IE"/>
-        </w:rPr>
-      </w:pPr>
-      <w:r>
-        <w:rPr>
-          <w:rFonts w:ascii="inherit" w:eastAsia="Times New Roman" w:hAnsi="inherit" w:cs="Helvetica"/>
-          <w:color w:val="333333"/>
-          <w:sz w:val="36"/>
-          <w:szCs w:val="36"/>
-          <w:lang w:val="en-IE" w:eastAsia="en-IE"/>
-        </w:rPr>
-        <w:lastRenderedPageBreak/>
+        <w:pStyle w:val="Heading1"/>
+      </w:pPr>
+      <w:r>
         <w:t xml:space="preserve">Setting up </w:t>
       </w:r>
       <w:r>
-        <w:rPr>
-          <w:rFonts w:ascii="inherit" w:eastAsia="Times New Roman" w:hAnsi="inherit" w:cs="Helvetica"/>
-          <w:color w:val="333333"/>
-          <w:sz w:val="36"/>
-          <w:szCs w:val="36"/>
-          <w:lang w:val="en-IE" w:eastAsia="en-IE"/>
-        </w:rPr>
         <w:t>datasets</w:t>
       </w:r>
     </w:p>
@@ -2490,16 +2114,8 @@
         <w:rPr>
           <w:rFonts w:eastAsia="Times New Roman"/>
         </w:rPr>
-        <w:t xml:space="preserve"> </w:t>
-      </w:r>
-      <w:proofErr w:type="spellStart"/>
-      <w:r>
-        <w:rPr>
-          <w:rFonts w:eastAsia="Times New Roman"/>
-        </w:rPr>
-        <w:t>MATSim</w:t>
-      </w:r>
-      <w:proofErr w:type="spellEnd"/>
+        <w:t xml:space="preserve"> MATSim</w:t>
+      </w:r>
       <w:r>
         <w:rPr>
           <w:rFonts w:eastAsia="Times New Roman"/>
@@ -2647,10 +2263,9 @@
       <w:r>
         <w:rPr>
           <w:noProof/>
-          <w:lang w:val="en-IE" w:eastAsia="en-IE"/>
         </w:rPr>
         <w:drawing>
-          <wp:inline distT="0" distB="0" distL="0" distR="0" wp14:anchorId="6245DB3A" wp14:editId="77366F49">
+          <wp:inline distT="0" distB="0" distL="0" distR="0" wp14:anchorId="277719AA" wp14:editId="1F205C9C">
             <wp:extent cx="2428875" cy="1200150"/>
             <wp:effectExtent l="0" t="0" r="9525" b="0"/>
             <wp:docPr id="1" name="Picture 1"/>
@@ -2699,38 +2314,16 @@
           <w:rFonts w:eastAsia="Times New Roman"/>
         </w:rPr>
       </w:pPr>
-      <w:proofErr w:type="gramStart"/>
       <w:r>
         <w:rPr>
           <w:lang w:val="en-IE"/>
         </w:rPr>
-        <w:t>properties_file</w:t>
-      </w:r>
-      <w:proofErr w:type="gramEnd"/>
+        <w:t xml:space="preserve">properties_file folder contains SILO properties file adapted for MATSim application. </w:t>
+      </w:r>
       <w:r>
         <w:rPr>
           <w:lang w:val="en-IE"/>
         </w:rPr>
-        <w:t xml:space="preserve"> folder contains SILO properties file adapted for </w:t>
-      </w:r>
-      <w:proofErr w:type="spellStart"/>
-      <w:r>
-        <w:rPr>
-          <w:lang w:val="en-IE"/>
-        </w:rPr>
-        <w:t>MATSim</w:t>
-      </w:r>
-      <w:proofErr w:type="spellEnd"/>
-      <w:r>
-        <w:rPr>
-          <w:lang w:val="en-IE"/>
-        </w:rPr>
-        <w:t xml:space="preserve"> application. </w:t>
-      </w:r>
-      <w:r>
-        <w:rPr>
-          <w:lang w:val="en-IE"/>
-        </w:rPr>
         <w:t xml:space="preserve"> </w:t>
       </w:r>
       <w:r>
@@ -2790,21 +2383,7 @@
         <w:rPr>
           <w:rFonts w:eastAsia="Times New Roman"/>
         </w:rPr>
-        <w:t xml:space="preserve">Each </w:t>
-      </w:r>
-      <w:proofErr w:type="spellStart"/>
-      <w:r>
-        <w:rPr>
-          <w:rFonts w:eastAsia="Times New Roman"/>
-        </w:rPr>
-        <w:t>MATSim</w:t>
-      </w:r>
-      <w:proofErr w:type="spellEnd"/>
-      <w:r>
-        <w:rPr>
-          <w:rFonts w:eastAsia="Times New Roman"/>
-        </w:rPr>
-        <w:t xml:space="preserve"> run has three major inputs:</w:t>
+        <w:t>Each MATSim run has three major inputs:</w:t>
       </w:r>
     </w:p>
     <w:p>
@@ -2879,21 +2458,7 @@
         <w:rPr>
           <w:rFonts w:eastAsia="Times New Roman"/>
         </w:rPr>
-        <w:t xml:space="preserve">In the current implementation, also a shapefile with zones is needed for </w:t>
-      </w:r>
-      <w:proofErr w:type="spellStart"/>
-      <w:r>
-        <w:rPr>
-          <w:rFonts w:eastAsia="Times New Roman"/>
-        </w:rPr>
-        <w:t>MATSim</w:t>
-      </w:r>
-      <w:proofErr w:type="spellEnd"/>
-      <w:r>
-        <w:rPr>
-          <w:rFonts w:eastAsia="Times New Roman"/>
-        </w:rPr>
-        <w:t xml:space="preserve"> agents to find coordinates from given zones (like for the network, you adjusted the path to this input file).</w:t>
+        <w:t>In the current implementation, also a shapefile with zones is needed for MATSim agents to find coordinates from given zones (like for the network, you adjusted the path to this input file).</w:t>
       </w:r>
     </w:p>
     <w:p>
@@ -2946,11 +2511,9 @@
       <w:r>
         <w:rPr>
           <w:noProof/>
-          <w:lang w:val="en-IE" w:eastAsia="en-IE"/>
-        </w:rPr>
-        <w:lastRenderedPageBreak/>
+        </w:rPr>
         <w:drawing>
-          <wp:inline distT="0" distB="0" distL="0" distR="0" wp14:anchorId="35E57BC5" wp14:editId="5C8FB769">
+          <wp:inline distT="0" distB="0" distL="0" distR="0" wp14:anchorId="378D9BF2" wp14:editId="4EA4737F">
             <wp:extent cx="5623538" cy="5419725"/>
             <wp:effectExtent l="0" t="0" r="0" b="0"/>
             <wp:docPr id="12" name="Picture 12"/>
@@ -2995,35 +2558,17 @@
     </w:p>
     <w:p>
       <w:pPr>
-        <w:shd w:val="clear" w:color="auto" w:fill="FFFFFF"/>
-        <w:spacing w:before="300" w:after="150" w:line="240" w:lineRule="auto"/>
-        <w:outlineLvl w:val="2"/>
-        <w:rPr>
-          <w:rFonts w:ascii="inherit" w:eastAsia="Times New Roman" w:hAnsi="inherit" w:cs="Helvetica"/>
-          <w:color w:val="333333"/>
-          <w:sz w:val="36"/>
-          <w:szCs w:val="36"/>
-          <w:lang w:val="en-IE" w:eastAsia="en-IE"/>
-        </w:rPr>
-      </w:pPr>
-      <w:r>
-        <w:rPr>
-          <w:rFonts w:ascii="inherit" w:eastAsia="Times New Roman" w:hAnsi="inherit" w:cs="Helvetica"/>
-          <w:color w:val="333333"/>
-          <w:sz w:val="36"/>
-          <w:szCs w:val="36"/>
-          <w:lang w:val="en-IE" w:eastAsia="en-IE"/>
-        </w:rPr>
-        <w:t>Running the model as Java Application</w:t>
-      </w:r>
-      <w:r>
-        <w:rPr>
-          <w:rFonts w:ascii="inherit" w:eastAsia="Times New Roman" w:hAnsi="inherit" w:cs="Helvetica"/>
-          <w:color w:val="333333"/>
-          <w:sz w:val="36"/>
-          <w:szCs w:val="36"/>
-          <w:lang w:val="en-IE" w:eastAsia="en-IE"/>
-        </w:rPr>
+        <w:pStyle w:val="Heading1"/>
+      </w:pPr>
+      <w:r>
+        <w:t>Running the model as Ja</w:t>
+      </w:r>
+      <w:bookmarkStart w:id="0" w:name="_GoBack"/>
+      <w:bookmarkEnd w:id="0"/>
+      <w:r>
+        <w:t>va Application</w:t>
+      </w:r>
+      <w:r>
         <w:t xml:space="preserve"> in Eclipse</w:t>
       </w:r>
     </w:p>
@@ -3107,21 +2652,7 @@
         <w:rPr>
           <w:rFonts w:eastAsia="Times New Roman"/>
         </w:rPr>
-        <w:t xml:space="preserve">” package: The “transportModel.java” class that was originally there and five new Java classes that provide the connection between Silo and </w:t>
-      </w:r>
-      <w:proofErr w:type="spellStart"/>
-      <w:r>
-        <w:rPr>
-          <w:rFonts w:eastAsia="Times New Roman"/>
-        </w:rPr>
-        <w:t>MATSim</w:t>
-      </w:r>
-      <w:proofErr w:type="spellEnd"/>
-      <w:r>
-        <w:rPr>
-          <w:rFonts w:eastAsia="Times New Roman"/>
-        </w:rPr>
-        <w:t>.</w:t>
+        <w:t>” package: The “transportModel.java” class that was originally there and five new Java classes that provide the connection between Silo and MATSim.</w:t>
       </w:r>
     </w:p>
     <w:p>
@@ -3156,35 +2687,7 @@
         <w:rPr>
           <w:rFonts w:eastAsia="Times New Roman"/>
         </w:rPr>
-        <w:t>” package has also been adjusted for the Silo-</w:t>
-      </w:r>
-      <w:proofErr w:type="spellStart"/>
-      <w:r>
-        <w:rPr>
-          <w:rFonts w:eastAsia="Times New Roman"/>
-        </w:rPr>
-        <w:t>MATSim</w:t>
-      </w:r>
-      <w:proofErr w:type="spellEnd"/>
-      <w:r>
-        <w:rPr>
-          <w:rFonts w:eastAsia="Times New Roman"/>
-        </w:rPr>
-        <w:t xml:space="preserve"> integration (in the current status, it does not look that nice as the </w:t>
-      </w:r>
-      <w:proofErr w:type="spellStart"/>
-      <w:r>
-        <w:rPr>
-          <w:rFonts w:eastAsia="Times New Roman"/>
-        </w:rPr>
-        <w:t>MATSim</w:t>
-      </w:r>
-      <w:proofErr w:type="spellEnd"/>
-      <w:r>
-        <w:rPr>
-          <w:rFonts w:eastAsia="Times New Roman"/>
-        </w:rPr>
-        <w:t xml:space="preserve"> settings are (currently!) hard-coded in there; we know that we will need to improve this later…).</w:t>
+        <w:t>” package has also been adjusted for the Silo-MATSim integration (in the current status, it does not look that nice as the MATSim settings are (currently!) hard-coded in there; we know that we will need to improve this later…).</w:t>
       </w:r>
     </w:p>
     <w:p>
@@ -3336,7 +2839,6 @@
         <w:rPr>
           <w:rFonts w:eastAsia="Times New Roman"/>
         </w:rPr>
-        <w:lastRenderedPageBreak/>
         <w:t>To run the model from SiloMstm.java you can update line 30 in SiloMstm.java file to make it to read the properties file directly:</w:t>
       </w:r>
     </w:p>
@@ -3382,11 +2884,82 @@
         <w:t xml:space="preserve"> = </w:t>
       </w:r>
       <w:proofErr w:type="spellStart"/>
+      <w:r>
+        <w:rPr>
+          <w:rFonts w:eastAsia="Times New Roman"/>
+        </w:rPr>
+        <w:t>SiloUtil.siloInitialization</w:t>
+      </w:r>
+      <w:proofErr w:type="spellEnd"/>
+      <w:r>
+        <w:rPr>
+          <w:rFonts w:eastAsia="Times New Roman"/>
+        </w:rPr>
+        <w:t>(</w:t>
+      </w:r>
+      <w:proofErr w:type="spellStart"/>
       <w:proofErr w:type="gramStart"/>
       <w:r>
         <w:rPr>
           <w:rFonts w:eastAsia="Times New Roman"/>
         </w:rPr>
+        <w:t>args</w:t>
+      </w:r>
+      <w:proofErr w:type="spellEnd"/>
+      <w:r>
+        <w:rPr>
+          <w:rFonts w:eastAsia="Times New Roman"/>
+        </w:rPr>
+        <w:t>[</w:t>
+      </w:r>
+      <w:proofErr w:type="gramEnd"/>
+      <w:r>
+        <w:rPr>
+          <w:rFonts w:eastAsia="Times New Roman"/>
+        </w:rPr>
+        <w:t>0]);</w:t>
+      </w:r>
+    </w:p>
+    <w:p>
+      <w:pPr>
+        <w:ind w:left="720"/>
+        <w:rPr>
+          <w:rFonts w:eastAsia="Times New Roman"/>
+        </w:rPr>
+      </w:pPr>
+      <w:proofErr w:type="spellStart"/>
+      <w:r>
+        <w:rPr>
+          <w:rFonts w:eastAsia="Times New Roman"/>
+        </w:rPr>
+        <w:t>ResourceBundle</w:t>
+      </w:r>
+      <w:proofErr w:type="spellEnd"/>
+      <w:r>
+        <w:rPr>
+          <w:rFonts w:eastAsia="Times New Roman"/>
+        </w:rPr>
+        <w:t xml:space="preserve"> </w:t>
+      </w:r>
+      <w:proofErr w:type="spellStart"/>
+      <w:r>
+        <w:rPr>
+          <w:rFonts w:eastAsia="Times New Roman"/>
+        </w:rPr>
+        <w:t>rb</w:t>
+      </w:r>
+      <w:proofErr w:type="spellEnd"/>
+      <w:r>
+        <w:rPr>
+          <w:rFonts w:eastAsia="Times New Roman"/>
+        </w:rPr>
+        <w:t xml:space="preserve"> = </w:t>
+      </w:r>
+      <w:proofErr w:type="spellStart"/>
+      <w:r>
+        <w:rPr>
+          <w:rFonts w:eastAsia="Times New Roman"/>
+        </w:rPr>
         <w:t>SiloUtil.siloInitialization</w:t>
       </w:r>
       <w:proofErr w:type="spellEnd"/>
@@ -3394,99 +2967,20 @@
         <w:rPr>
           <w:rFonts w:eastAsia="Times New Roman"/>
         </w:rPr>
-        <w:t>(</w:t>
-      </w:r>
-      <w:proofErr w:type="spellStart"/>
-      <w:proofErr w:type="gramEnd"/>
-      <w:r>
-        <w:rPr>
-          <w:rFonts w:eastAsia="Times New Roman"/>
-        </w:rPr>
-        <w:t>args</w:t>
-      </w:r>
-      <w:proofErr w:type="spellEnd"/>
-      <w:r>
-        <w:rPr>
-          <w:rFonts w:eastAsia="Times New Roman"/>
-        </w:rPr>
-        <w:t>[0]);</w:t>
-      </w:r>
-    </w:p>
-    <w:p>
-      <w:pPr>
-        <w:ind w:left="720"/>
-        <w:rPr>
-          <w:rFonts w:eastAsia="Times New Roman"/>
-        </w:rPr>
-      </w:pPr>
-      <w:proofErr w:type="spellStart"/>
-      <w:r>
-        <w:rPr>
-          <w:rFonts w:eastAsia="Times New Roman"/>
-        </w:rPr>
-        <w:t>ResourceBundle</w:t>
-      </w:r>
-      <w:proofErr w:type="spellEnd"/>
-      <w:r>
-        <w:rPr>
-          <w:rFonts w:eastAsia="Times New Roman"/>
-        </w:rPr>
-        <w:t xml:space="preserve"> </w:t>
-      </w:r>
-      <w:proofErr w:type="spellStart"/>
-      <w:r>
-        <w:rPr>
-          <w:rFonts w:eastAsia="Times New Roman"/>
-        </w:rPr>
-        <w:t>rb</w:t>
-      </w:r>
-      <w:proofErr w:type="spellEnd"/>
-      <w:r>
-        <w:rPr>
-          <w:rFonts w:eastAsia="Times New Roman"/>
-        </w:rPr>
-        <w:t xml:space="preserve"> = </w:t>
-      </w:r>
-      <w:proofErr w:type="gramStart"/>
-      <w:r>
-        <w:rPr>
-          <w:rFonts w:eastAsia="Times New Roman"/>
-        </w:rPr>
-        <w:t>SiloUtil.siloInitialization(</w:t>
-      </w:r>
-      <w:proofErr w:type="gramEnd"/>
-      <w:r>
-        <w:rPr>
-          <w:rFonts w:eastAsia="Times New Roman"/>
-        </w:rPr>
-        <w:t>"C:\\Users\\smartgrowth\\git\\silo\\silo\\siloMatsim\\properties_file\\siloMstm_adapted.properties");</w:t>
-      </w:r>
-    </w:p>
-    <w:p>
-      <w:pPr>
-        <w:rPr>
-          <w:rFonts w:eastAsia="Times New Roman"/>
-        </w:rPr>
-      </w:pPr>
-      <w:r>
-        <w:rPr>
-          <w:rFonts w:eastAsia="Times New Roman"/>
-        </w:rPr>
-        <w:t xml:space="preserve">To get the output from </w:t>
-      </w:r>
-      <w:proofErr w:type="spellStart"/>
-      <w:r>
-        <w:rPr>
-          <w:rFonts w:eastAsia="Times New Roman"/>
-        </w:rPr>
-        <w:t>MATSim</w:t>
-      </w:r>
-      <w:proofErr w:type="spellEnd"/>
-      <w:r>
-        <w:rPr>
-          <w:rFonts w:eastAsia="Times New Roman"/>
-        </w:rPr>
-        <w:t xml:space="preserve"> you should also set the path in line 69 in </w:t>
+        <w:t>("C:\\Users\\smartgrowth\\git\\silo\\silo\\siloMatsim\\properties_file\\siloMstm_adapted.properties");</w:t>
+      </w:r>
+    </w:p>
+    <w:p>
+      <w:pPr>
+        <w:rPr>
+          <w:rFonts w:eastAsia="Times New Roman"/>
+        </w:rPr>
+      </w:pPr>
+      <w:r>
+        <w:rPr>
+          <w:rFonts w:eastAsia="Times New Roman"/>
+        </w:rPr>
+        <w:t xml:space="preserve">To get the output from MATSim you should also set the path in line 69 in </w:t>
       </w:r>
       <w:r>
         <w:rPr>
@@ -3526,14 +3020,14 @@
         <w:rPr>
           <w:rFonts w:eastAsia="Times New Roman"/>
         </w:rPr>
-        <w:t xml:space="preserve"> = "</w:t>
+        <w:t xml:space="preserve"> = </w:t>
       </w:r>
       <w:proofErr w:type="gramStart"/>
       <w:r>
         <w:rPr>
           <w:rFonts w:eastAsia="Times New Roman"/>
         </w:rPr>
-        <w:t>..</w:t>
+        <w:t>"..</w:t>
       </w:r>
       <w:proofErr w:type="gramEnd"/>
       <w:r>
@@ -3615,21 +3109,63 @@
         <w:rPr>
           <w:rFonts w:eastAsia="Times New Roman"/>
         </w:rPr>
-        <w:t xml:space="preserve"> = "C</w:t>
-      </w:r>
-      <w:proofErr w:type="gramStart"/>
-      <w:r>
-        <w:rPr>
-          <w:rFonts w:eastAsia="Times New Roman"/>
-        </w:rPr>
-        <w:t>:/</w:t>
-      </w:r>
-      <w:proofErr w:type="gramEnd"/>
-      <w:r>
-        <w:rPr>
-          <w:rFonts w:eastAsia="Times New Roman"/>
-        </w:rPr>
-        <w:t xml:space="preserve">Models/siloMATSim/silo/scenOutput/ron/matsim" + </w:t>
+        <w:t xml:space="preserve"> = "C:/Models/</w:t>
+      </w:r>
+      <w:proofErr w:type="spellStart"/>
+      <w:r>
+        <w:rPr>
+          <w:rFonts w:eastAsia="Times New Roman"/>
+        </w:rPr>
+        <w:t>siloMATSim</w:t>
+      </w:r>
+      <w:proofErr w:type="spellEnd"/>
+      <w:r>
+        <w:rPr>
+          <w:rFonts w:eastAsia="Times New Roman"/>
+        </w:rPr>
+        <w:t>/silo/</w:t>
+      </w:r>
+      <w:proofErr w:type="spellStart"/>
+      <w:r>
+        <w:rPr>
+          <w:rFonts w:eastAsia="Times New Roman"/>
+        </w:rPr>
+        <w:t>scenOutput</w:t>
+      </w:r>
+      <w:proofErr w:type="spellEnd"/>
+      <w:r>
+        <w:rPr>
+          <w:rFonts w:eastAsia="Times New Roman"/>
+        </w:rPr>
+        <w:t>/</w:t>
+      </w:r>
+      <w:proofErr w:type="spellStart"/>
+      <w:r>
+        <w:rPr>
+          <w:rFonts w:eastAsia="Times New Roman"/>
+        </w:rPr>
+        <w:t>ron</w:t>
+      </w:r>
+      <w:proofErr w:type="spellEnd"/>
+      <w:r>
+        <w:rPr>
+          <w:rFonts w:eastAsia="Times New Roman"/>
+        </w:rPr>
+        <w:t>/</w:t>
+      </w:r>
+      <w:proofErr w:type="spellStart"/>
+      <w:r>
+        <w:rPr>
+          <w:rFonts w:eastAsia="Times New Roman"/>
+        </w:rPr>
+        <w:t>matsim</w:t>
+      </w:r>
+      <w:proofErr w:type="spellEnd"/>
+      <w:r>
+        <w:rPr>
+          <w:rFonts w:eastAsia="Times New Roman"/>
+        </w:rPr>
+        <w:t xml:space="preserve">" + </w:t>
       </w:r>
       <w:proofErr w:type="spellStart"/>
       <w:r>
@@ -3680,21 +3216,7 @@
         <w:rPr>
           <w:rFonts w:eastAsia="Times New Roman"/>
         </w:rPr>
-        <w:t xml:space="preserve"> in Eclipse run configuration to avoid any errors. Particularly, add the following line in Run Configuration &gt; (x</w:t>
-      </w:r>
-      <w:proofErr w:type="gramStart"/>
-      <w:r>
-        <w:rPr>
-          <w:rFonts w:eastAsia="Times New Roman"/>
-        </w:rPr>
-        <w:t>)=</w:t>
-      </w:r>
-      <w:proofErr w:type="gramEnd"/>
-      <w:r>
-        <w:rPr>
-          <w:rFonts w:eastAsia="Times New Roman"/>
-        </w:rPr>
-        <w:t>Arguments &gt; VM arguments as shown below:</w:t>
+        <w:t xml:space="preserve"> in Eclipse run configuration to avoid any errors. Particularly, add the following line in Run Configuration &gt; (x)=Arguments &gt; VM arguments as shown below:</w:t>
       </w:r>
     </w:p>
     <w:p>
@@ -3720,10 +3242,9 @@
       <w:r>
         <w:rPr>
           <w:noProof/>
-          <w:lang w:val="en-IE" w:eastAsia="en-IE"/>
         </w:rPr>
         <w:drawing>
-          <wp:inline distT="0" distB="0" distL="0" distR="0" wp14:anchorId="6DF0ACA5" wp14:editId="1E19E6AF">
+          <wp:inline distT="0" distB="0" distL="0" distR="0" wp14:anchorId="15EFAE26" wp14:editId="26F8A792">
             <wp:extent cx="5660390" cy="4543087"/>
             <wp:effectExtent l="0" t="0" r="0" b="0"/>
             <wp:docPr id="11" name="Picture 11"/>
@@ -3803,28 +3324,7 @@
         <w:rPr>
           <w:rFonts w:eastAsia="Times New Roman"/>
         </w:rPr>
-        <w:t xml:space="preserve">” branch version of it, the following will happen: After the first (Silo-)simulation year, all Silo persons will create a </w:t>
-      </w:r>
-      <w:proofErr w:type="spellStart"/>
-      <w:r>
-        <w:rPr>
-          <w:rFonts w:eastAsia="Times New Roman"/>
-        </w:rPr>
-        <w:t>MATSim</w:t>
-      </w:r>
-      <w:proofErr w:type="spellEnd"/>
-      <w:r>
-        <w:rPr>
-          <w:rFonts w:eastAsia="Times New Roman"/>
-        </w:rPr>
-        <w:t xml:space="preserve"> “alter ego” with the same home and work locations </w:t>
-      </w:r>
-      <w:r>
-        <w:rPr>
-          <w:rFonts w:eastAsia="Times New Roman"/>
-        </w:rPr>
-        <w:lastRenderedPageBreak/>
-        <w:t>(further technicalities are pointed out in section 2 of paper “16-05” under this link:    </w:t>
+        <w:t>” branch version of it, the following will happen: After the first (Silo-)simulation year, all Silo persons will create a MATSim “alter ego” with the same home and work locations (further technicalities are pointed out in section 2 of paper “16-05” under this link:    </w:t>
       </w:r>
       <w:hyperlink r:id="rId30" w:history="1">
         <w:r>
@@ -3880,8 +3380,148 @@
 </file>
 
 <file path=word/numbering.xml><?xml version="1.0" encoding="utf-8"?>
-<w:numbering xmlns:wpc="http://schemas.microsoft.com/office/word/2010/wordprocessingCanvas" xmlns:mc="http://schemas.openxmlformats.org/markup-compatibility/2006" xmlns:o="urn:schemas-microsoft-com:office:office" xmlns:r="http://schemas.openxmlformats.org/officeDocument/2006/relationships" xmlns:m="http://schemas.openxmlformats.org/officeDocument/2006/math" xmlns:v="urn:schemas-microsoft-com:vml" xmlns:wp14="http://schemas.microsoft.com/office/word/2010/wordprocessingDrawing" xmlns:wp="http://schemas.openxmlformats.org/drawingml/2006/wordprocessingDrawing" xmlns:w10="urn:schemas-microsoft-com:office:word" xmlns:w="http://schemas.openxmlformats.org/wordprocessingml/2006/main" xmlns:w14="http://schemas.microsoft.com/office/word/2010/wordml" xmlns:w15="http://schemas.microsoft.com/office/word/2012/wordml" xmlns:wpg="http://schemas.microsoft.com/office/word/2010/wordprocessingGroup" xmlns:wpi="http://schemas.microsoft.com/office/word/2010/wordprocessingInk" xmlns:wne="http://schemas.microsoft.com/office/word/2006/wordml" xmlns:wps="http://schemas.microsoft.com/office/word/2010/wordprocessingShape" mc:Ignorable="w14 w15 wp14">
-  <w:abstractNum w:abstractNumId="0" w15:restartNumberingAfterBreak="0">
+<w:numbering xmlns:wpc="http://schemas.microsoft.com/office/word/2010/wordprocessingCanvas" xmlns:mo="http://schemas.microsoft.com/office/mac/office/2008/main" xmlns:mc="http://schemas.openxmlformats.org/markup-compatibility/2006" xmlns:mv="urn:schemas-microsoft-com:mac:vml" xmlns:o="urn:schemas-microsoft-com:office:office" xmlns:r="http://schemas.openxmlformats.org/officeDocument/2006/relationships" xmlns:m="http://schemas.openxmlformats.org/officeDocument/2006/math" xmlns:v="urn:schemas-microsoft-com:vml" xmlns:wp14="http://schemas.microsoft.com/office/word/2010/wordprocessingDrawing" xmlns:wp="http://schemas.openxmlformats.org/drawingml/2006/wordprocessingDrawing" xmlns:w10="urn:schemas-microsoft-com:office:word" xmlns:w="http://schemas.openxmlformats.org/wordprocessingml/2006/main" xmlns:w14="http://schemas.microsoft.com/office/word/2010/wordml" xmlns:w15="http://schemas.microsoft.com/office/word/2012/wordml" xmlns:wpg="http://schemas.microsoft.com/office/word/2010/wordprocessingGroup" xmlns:wpi="http://schemas.microsoft.com/office/word/2010/wordprocessingInk" xmlns:wne="http://schemas.microsoft.com/office/word/2006/wordml" xmlns:wps="http://schemas.microsoft.com/office/word/2010/wordprocessingShape" mc:Ignorable="w14 w15 wp14">
+  <w:abstractNum w:abstractNumId="0">
+    <w:nsid w:val="FFFFFF1D"/>
+    <w:multiLevelType w:val="multilevel"/>
+    <w:tmpl w:val="2E68B052"/>
+    <w:lvl w:ilvl="0">
+      <w:start w:val="1"/>
+      <w:numFmt w:val="bullet"/>
+      <w:lvlText w:val=""/>
+      <w:lvlJc w:val="left"/>
+      <w:pPr>
+        <w:tabs>
+          <w:tab w:val="num" w:pos="0"/>
+        </w:tabs>
+        <w:ind w:left="0" w:firstLine="0"/>
+      </w:pPr>
+      <w:rPr>
+        <w:rFonts w:ascii="Symbol" w:hAnsi="Symbol" w:hint="default"/>
+      </w:rPr>
+    </w:lvl>
+    <w:lvl w:ilvl="1">
+      <w:start w:val="1"/>
+      <w:numFmt w:val="bullet"/>
+      <w:lvlText w:val=""/>
+      <w:lvlJc w:val="left"/>
+      <w:pPr>
+        <w:tabs>
+          <w:tab w:val="num" w:pos="720"/>
+        </w:tabs>
+        <w:ind w:left="1080" w:hanging="360"/>
+      </w:pPr>
+      <w:rPr>
+        <w:rFonts w:ascii="Symbol" w:hAnsi="Symbol" w:hint="default"/>
+      </w:rPr>
+    </w:lvl>
+    <w:lvl w:ilvl="2">
+      <w:start w:val="1"/>
+      <w:numFmt w:val="bullet"/>
+      <w:lvlText w:val="o"/>
+      <w:lvlJc w:val="left"/>
+      <w:pPr>
+        <w:tabs>
+          <w:tab w:val="num" w:pos="1440"/>
+        </w:tabs>
+        <w:ind w:left="1800" w:hanging="360"/>
+      </w:pPr>
+      <w:rPr>
+        <w:rFonts w:ascii="Courier New" w:hAnsi="Courier New" w:cs="Courier New" w:hint="default"/>
+      </w:rPr>
+    </w:lvl>
+    <w:lvl w:ilvl="3">
+      <w:start w:val="1"/>
+      <w:numFmt w:val="bullet"/>
+      <w:lvlText w:val=""/>
+      <w:lvlJc w:val="left"/>
+      <w:pPr>
+        <w:tabs>
+          <w:tab w:val="num" w:pos="2160"/>
+        </w:tabs>
+        <w:ind w:left="2520" w:hanging="360"/>
+      </w:pPr>
+      <w:rPr>
+        <w:rFonts w:ascii="Wingdings" w:hAnsi="Wingdings" w:hint="default"/>
+      </w:rPr>
+    </w:lvl>
+    <w:lvl w:ilvl="4">
+      <w:start w:val="1"/>
+      <w:numFmt w:val="bullet"/>
+      <w:lvlText w:val=""/>
+      <w:lvlJc w:val="left"/>
+      <w:pPr>
+        <w:tabs>
+          <w:tab w:val="num" w:pos="2880"/>
+        </w:tabs>
+        <w:ind w:left="3240" w:hanging="360"/>
+      </w:pPr>
+      <w:rPr>
+        <w:rFonts w:ascii="Wingdings" w:hAnsi="Wingdings" w:hint="default"/>
+      </w:rPr>
+    </w:lvl>
+    <w:lvl w:ilvl="5">
+      <w:start w:val="1"/>
+      <w:numFmt w:val="bullet"/>
+      <w:lvlText w:val=""/>
+      <w:lvlJc w:val="left"/>
+      <w:pPr>
+        <w:tabs>
+          <w:tab w:val="num" w:pos="3600"/>
+        </w:tabs>
+        <w:ind w:left="3960" w:hanging="360"/>
+      </w:pPr>
+      <w:rPr>
+        <w:rFonts w:ascii="Symbol" w:hAnsi="Symbol" w:hint="default"/>
+      </w:rPr>
+    </w:lvl>
+    <w:lvl w:ilvl="6">
+      <w:start w:val="1"/>
+      <w:numFmt w:val="bullet"/>
+      <w:lvlText w:val="o"/>
+      <w:lvlJc w:val="left"/>
+      <w:pPr>
+        <w:tabs>
+          <w:tab w:val="num" w:pos="4320"/>
+        </w:tabs>
+        <w:ind w:left="4680" w:hanging="360"/>
+      </w:pPr>
+      <w:rPr>
+        <w:rFonts w:ascii="Courier New" w:hAnsi="Courier New" w:cs="Courier New" w:hint="default"/>
+      </w:rPr>
+    </w:lvl>
+    <w:lvl w:ilvl="7">
+      <w:start w:val="1"/>
+      <w:numFmt w:val="bullet"/>
+      <w:lvlText w:val=""/>
+      <w:lvlJc w:val="left"/>
+      <w:pPr>
+        <w:tabs>
+          <w:tab w:val="num" w:pos="5040"/>
+        </w:tabs>
+        <w:ind w:left="5400" w:hanging="360"/>
+      </w:pPr>
+      <w:rPr>
+        <w:rFonts w:ascii="Wingdings" w:hAnsi="Wingdings" w:hint="default"/>
+      </w:rPr>
+    </w:lvl>
+    <w:lvl w:ilvl="8">
+      <w:start w:val="1"/>
+      <w:numFmt w:val="bullet"/>
+      <w:lvlText w:val=""/>
+      <w:lvlJc w:val="left"/>
+      <w:pPr>
+        <w:tabs>
+          <w:tab w:val="num" w:pos="5760"/>
+        </w:tabs>
+        <w:ind w:left="6120" w:hanging="360"/>
+      </w:pPr>
+      <w:rPr>
+        <w:rFonts w:ascii="Wingdings" w:hAnsi="Wingdings" w:hint="default"/>
+      </w:rPr>
+    </w:lvl>
+  </w:abstractNum>
+  <w:abstractNum w:abstractNumId="1">
     <w:nsid w:val="08CC2139"/>
     <w:multiLevelType w:val="hybridMultilevel"/>
     <w:tmpl w:val="6644D4E4"/>
@@ -3967,7 +3607,7 @@
       </w:pPr>
     </w:lvl>
   </w:abstractNum>
-  <w:abstractNum w:abstractNumId="1" w15:restartNumberingAfterBreak="0">
+  <w:abstractNum w:abstractNumId="2">
     <w:nsid w:val="096D3AC7"/>
     <w:multiLevelType w:val="multilevel"/>
     <w:tmpl w:val="51EA017E"/>
@@ -4116,7 +3756,7 @@
       </w:rPr>
     </w:lvl>
   </w:abstractNum>
-  <w:abstractNum w:abstractNumId="2" w15:restartNumberingAfterBreak="0">
+  <w:abstractNum w:abstractNumId="3">
     <w:nsid w:val="342B2064"/>
     <w:multiLevelType w:val="multilevel"/>
     <w:tmpl w:val="9EC8E34A"/>
@@ -4266,12 +3906,15 @@
     </w:lvl>
   </w:abstractNum>
   <w:num w:numId="1">
+    <w:abstractNumId w:val="3"/>
+  </w:num>
+  <w:num w:numId="2">
     <w:abstractNumId w:val="2"/>
   </w:num>
-  <w:num w:numId="2">
+  <w:num w:numId="3">
     <w:abstractNumId w:val="1"/>
   </w:num>
-  <w:num w:numId="3">
+  <w:num w:numId="4">
     <w:abstractNumId w:val="0"/>
   </w:num>
 </w:numbering>
@@ -4294,7 +3937,7 @@
       </w:pPr>
     </w:pPrDefault>
   </w:docDefaults>
-  <w:latentStyles w:defLockedState="0" w:defUIPriority="99" w:defSemiHidden="0" w:defUnhideWhenUsed="0" w:defQFormat="0" w:count="371">
+  <w:latentStyles w:defLockedState="0" w:defUIPriority="99" w:defSemiHidden="0" w:defUnhideWhenUsed="0" w:defQFormat="0" w:count="381">
     <w:lsdException w:name="Normal" w:uiPriority="0" w:qFormat="1"/>
     <w:lsdException w:name="heading 1" w:uiPriority="9" w:qFormat="1"/>
     <w:lsdException w:name="heading 2" w:semiHidden="1" w:uiPriority="9" w:unhideWhenUsed="1" w:qFormat="1"/>
@@ -4400,7 +4043,6 @@
     <w:lsdException w:name="HTML Sample" w:semiHidden="1" w:unhideWhenUsed="1"/>
     <w:lsdException w:name="HTML Typewriter" w:semiHidden="1" w:unhideWhenUsed="1"/>
     <w:lsdException w:name="HTML Variable" w:semiHidden="1" w:unhideWhenUsed="1"/>
-    <w:lsdException w:name="Normal Table" w:semiHidden="1" w:unhideWhenUsed="1"/>
     <w:lsdException w:name="annotation subject" w:semiHidden="1" w:unhideWhenUsed="1"/>
     <w:lsdException w:name="No List" w:semiHidden="1" w:unhideWhenUsed="1"/>
     <w:lsdException w:name="Outline List 1" w:semiHidden="1" w:unhideWhenUsed="1"/>
@@ -4447,10 +4089,8 @@
     <w:lsdException w:name="Table Subtle 2" w:semiHidden="1" w:unhideWhenUsed="1"/>
     <w:lsdException w:name="Table Web 1" w:semiHidden="1" w:unhideWhenUsed="1"/>
     <w:lsdException w:name="Table Web 2" w:semiHidden="1" w:unhideWhenUsed="1"/>
-    <w:lsdException w:name="Table Web 3" w:semiHidden="1" w:unhideWhenUsed="1"/>
     <w:lsdException w:name="Balloon Text" w:semiHidden="1" w:unhideWhenUsed="1"/>
     <w:lsdException w:name="Table Grid" w:uiPriority="39"/>
-    <w:lsdException w:name="Table Theme" w:semiHidden="1" w:unhideWhenUsed="1"/>
     <w:lsdException w:name="Placeholder Text" w:semiHidden="1"/>
     <w:lsdException w:name="No Spacing" w:uiPriority="1" w:qFormat="1"/>
     <w:lsdException w:name="Light Shading" w:uiPriority="60"/>
@@ -4666,6 +4306,7 @@
     <w:lsdException w:name="List Table 5 Dark Accent 6" w:uiPriority="50"/>
     <w:lsdException w:name="List Table 6 Colorful Accent 6" w:uiPriority="51"/>
     <w:lsdException w:name="List Table 7 Colorful Accent 6" w:uiPriority="52"/>
+    <w:lsdException w:name="Mention" w:semiHidden="1" w:unhideWhenUsed="1"/>
   </w:latentStyles>
   <w:style w:type="paragraph" w:default="1" w:styleId="Normal">
     <w:name w:val="Normal"/>
@@ -4680,19 +4321,40 @@
     <w:link w:val="Heading1Char"/>
     <w:uiPriority w:val="9"/>
     <w:qFormat/>
-    <w:rsid w:val="001142B2"/>
+    <w:rsid w:val="00DD75B0"/>
     <w:pPr>
-      <w:spacing w:before="100" w:beforeAutospacing="1" w:after="100" w:afterAutospacing="1" w:line="240" w:lineRule="auto"/>
+      <w:shd w:val="clear" w:color="auto" w:fill="FFFFFF"/>
+      <w:spacing w:before="300" w:after="150" w:line="240" w:lineRule="auto"/>
       <w:outlineLvl w:val="0"/>
     </w:pPr>
     <w:rPr>
-      <w:rFonts w:ascii="Times New Roman" w:eastAsia="Times New Roman" w:hAnsi="Times New Roman" w:cs="Times New Roman"/>
-      <w:b/>
-      <w:bCs/>
-      <w:kern w:val="36"/>
-      <w:sz w:val="48"/>
-      <w:szCs w:val="48"/>
+      <w:rFonts w:ascii="inherit" w:eastAsia="Times New Roman" w:hAnsi="inherit" w:cs="Helvetica"/>
+      <w:color w:val="333333"/>
+      <w:sz w:val="36"/>
+      <w:szCs w:val="36"/>
       <w:lang w:val="en-IE" w:eastAsia="en-IE"/>
+    </w:rPr>
+  </w:style>
+  <w:style w:type="paragraph" w:styleId="Heading2">
+    <w:name w:val="heading 2"/>
+    <w:basedOn w:val="Normal"/>
+    <w:next w:val="Normal"/>
+    <w:link w:val="Heading2Char"/>
+    <w:uiPriority w:val="9"/>
+    <w:unhideWhenUsed/>
+    <w:qFormat/>
+    <w:rsid w:val="00DD75B0"/>
+    <w:pPr>
+      <w:keepNext/>
+      <w:keepLines/>
+      <w:spacing w:before="40" w:after="0"/>
+      <w:outlineLvl w:val="1"/>
+    </w:pPr>
+    <w:rPr>
+      <w:rFonts w:asciiTheme="majorHAnsi" w:eastAsiaTheme="majorEastAsia" w:hAnsiTheme="majorHAnsi" w:cstheme="majorBidi"/>
+      <w:color w:val="2E74B5" w:themeColor="accent1" w:themeShade="BF"/>
+      <w:sz w:val="26"/>
+      <w:szCs w:val="26"/>
     </w:rPr>
   </w:style>
   <w:style w:type="paragraph" w:styleId="Heading3">
@@ -4759,14 +4421,13 @@
     <w:basedOn w:val="DefaultParagraphFont"/>
     <w:link w:val="Heading1"/>
     <w:uiPriority w:val="9"/>
-    <w:rsid w:val="001142B2"/>
+    <w:rsid w:val="00DD75B0"/>
     <w:rPr>
-      <w:rFonts w:ascii="Times New Roman" w:eastAsia="Times New Roman" w:hAnsi="Times New Roman" w:cs="Times New Roman"/>
-      <w:b/>
-      <w:bCs/>
-      <w:kern w:val="36"/>
-      <w:sz w:val="48"/>
-      <w:szCs w:val="48"/>
+      <w:rFonts w:ascii="inherit" w:eastAsia="Times New Roman" w:hAnsi="inherit" w:cs="Helvetica"/>
+      <w:color w:val="333333"/>
+      <w:sz w:val="36"/>
+      <w:szCs w:val="36"/>
+      <w:shd w:val="clear" w:color="auto" w:fill="FFFFFF"/>
       <w:lang w:eastAsia="en-IE"/>
     </w:rPr>
   </w:style>
@@ -4841,6 +4502,55 @@
       <w:ind w:left="720"/>
       <w:contextualSpacing/>
     </w:pPr>
+  </w:style>
+  <w:style w:type="character" w:customStyle="1" w:styleId="Heading2Char">
+    <w:name w:val="Heading 2 Char"/>
+    <w:basedOn w:val="DefaultParagraphFont"/>
+    <w:link w:val="Heading2"/>
+    <w:uiPriority w:val="9"/>
+    <w:rsid w:val="00DD75B0"/>
+    <w:rPr>
+      <w:rFonts w:asciiTheme="majorHAnsi" w:eastAsiaTheme="majorEastAsia" w:hAnsiTheme="majorHAnsi" w:cstheme="majorBidi"/>
+      <w:color w:val="2E74B5" w:themeColor="accent1" w:themeShade="BF"/>
+      <w:sz w:val="26"/>
+      <w:szCs w:val="26"/>
+      <w:lang w:val="en-US"/>
+    </w:rPr>
+  </w:style>
+  <w:style w:type="paragraph" w:styleId="Title">
+    <w:name w:val="Title"/>
+    <w:basedOn w:val="Normal"/>
+    <w:next w:val="Normal"/>
+    <w:link w:val="TitleChar"/>
+    <w:uiPriority w:val="10"/>
+    <w:qFormat/>
+    <w:rsid w:val="00DD75B0"/>
+    <w:pPr>
+      <w:spacing w:after="0" w:line="240" w:lineRule="auto"/>
+      <w:contextualSpacing/>
+    </w:pPr>
+    <w:rPr>
+      <w:rFonts w:asciiTheme="majorHAnsi" w:eastAsiaTheme="majorEastAsia" w:hAnsiTheme="majorHAnsi" w:cstheme="majorBidi"/>
+      <w:spacing w:val="-10"/>
+      <w:kern w:val="28"/>
+      <w:sz w:val="56"/>
+      <w:szCs w:val="56"/>
+    </w:rPr>
+  </w:style>
+  <w:style w:type="character" w:customStyle="1" w:styleId="TitleChar">
+    <w:name w:val="Title Char"/>
+    <w:basedOn w:val="DefaultParagraphFont"/>
+    <w:link w:val="Title"/>
+    <w:uiPriority w:val="10"/>
+    <w:rsid w:val="00DD75B0"/>
+    <w:rPr>
+      <w:rFonts w:asciiTheme="majorHAnsi" w:eastAsiaTheme="majorEastAsia" w:hAnsiTheme="majorHAnsi" w:cstheme="majorBidi"/>
+      <w:spacing w:val="-10"/>
+      <w:kern w:val="28"/>
+      <w:sz w:val="56"/>
+      <w:szCs w:val="56"/>
+      <w:lang w:val="en-US"/>
+    </w:rPr>
   </w:style>
 </w:styles>
 </file>

</xml_diff>